<commit_message>
Methods and Quarto page updates
</commit_message>
<xml_diff>
--- a/bib/trait_categories/trait_categories_references.docx
+++ b/bib/trait_categories/trait_categories_references.docx
@@ -40,21 +40,7 @@
         <w:rPr>
           <w:lang w:val="en-US"/>
         </w:rPr>
-        <w:t xml:space="preserve"> denotes a publication included in the </w:t>
-      </w:r>
-      <w:proofErr w:type="spellStart"/>
-      <w:r>
-        <w:rPr>
-          <w:lang w:val="en-US"/>
-        </w:rPr>
-        <w:t>ZooTraits</w:t>
-      </w:r>
-      <w:proofErr w:type="spellEnd"/>
-      <w:r>
-        <w:rPr>
-          <w:lang w:val="en-US"/>
-        </w:rPr>
-        <w:t xml:space="preserve"> shiny app):</w:t>
+        <w:t xml:space="preserve"> denotes a publication included in the ZooTraits shiny app):</w:t>
       </w:r>
     </w:p>
     <w:p>
@@ -81,119 +67,7 @@
         <w:rPr>
           <w:lang w:val="en-US"/>
         </w:rPr>
-        <w:t xml:space="preserve">Barbaro, L., Allan, E., </w:t>
-      </w:r>
-      <w:proofErr w:type="spellStart"/>
-      <w:r>
-        <w:rPr>
-          <w:lang w:val="en-US"/>
-        </w:rPr>
-        <w:t>Ampoorter</w:t>
-      </w:r>
-      <w:proofErr w:type="spellEnd"/>
-      <w:r>
-        <w:rPr>
-          <w:lang w:val="en-US"/>
-        </w:rPr>
-        <w:t xml:space="preserve">, E., </w:t>
-      </w:r>
-      <w:proofErr w:type="spellStart"/>
-      <w:r>
-        <w:rPr>
-          <w:lang w:val="en-US"/>
-        </w:rPr>
-        <w:t>Castagneyrol</w:t>
-      </w:r>
-      <w:proofErr w:type="spellEnd"/>
-      <w:r>
-        <w:rPr>
-          <w:lang w:val="en-US"/>
-        </w:rPr>
-        <w:t xml:space="preserve">, B., Charbonnier, Y., De </w:t>
-      </w:r>
-      <w:proofErr w:type="spellStart"/>
-      <w:r>
-        <w:rPr>
-          <w:lang w:val="en-US"/>
-        </w:rPr>
-        <w:t>Wandeler</w:t>
-      </w:r>
-      <w:proofErr w:type="spellEnd"/>
-      <w:r>
-        <w:rPr>
-          <w:lang w:val="en-US"/>
-        </w:rPr>
-        <w:t xml:space="preserve">, H., </w:t>
-      </w:r>
-      <w:proofErr w:type="spellStart"/>
-      <w:r>
-        <w:rPr>
-          <w:lang w:val="en-US"/>
-        </w:rPr>
-        <w:t>Kerbiriou</w:t>
-      </w:r>
-      <w:proofErr w:type="spellEnd"/>
-      <w:r>
-        <w:rPr>
-          <w:lang w:val="en-US"/>
-        </w:rPr>
-        <w:t xml:space="preserve">, C., Milligan, H. T., </w:t>
-      </w:r>
-      <w:proofErr w:type="spellStart"/>
-      <w:r>
-        <w:rPr>
-          <w:lang w:val="en-US"/>
-        </w:rPr>
-        <w:t>Vialatte</w:t>
-      </w:r>
-      <w:proofErr w:type="spellEnd"/>
-      <w:r>
-        <w:rPr>
-          <w:lang w:val="en-US"/>
-        </w:rPr>
-        <w:t xml:space="preserve">, A., Carnol, M., </w:t>
-      </w:r>
-      <w:proofErr w:type="spellStart"/>
-      <w:r>
-        <w:rPr>
-          <w:lang w:val="en-US"/>
-        </w:rPr>
-        <w:t>Deconchat</w:t>
-      </w:r>
-      <w:proofErr w:type="spellEnd"/>
-      <w:r>
-        <w:rPr>
-          <w:lang w:val="en-US"/>
-        </w:rPr>
-        <w:t xml:space="preserve">, M., De Smedt, P., </w:t>
-      </w:r>
-      <w:proofErr w:type="spellStart"/>
-      <w:r>
-        <w:rPr>
-          <w:lang w:val="en-US"/>
-        </w:rPr>
-        <w:t>Jactel</w:t>
-      </w:r>
-      <w:proofErr w:type="spellEnd"/>
-      <w:r>
-        <w:rPr>
-          <w:lang w:val="en-US"/>
-        </w:rPr>
-        <w:t xml:space="preserve">, H., </w:t>
-      </w:r>
-      <w:proofErr w:type="spellStart"/>
-      <w:r>
-        <w:rPr>
-          <w:lang w:val="en-US"/>
-        </w:rPr>
-        <w:t>Koricheva</w:t>
-      </w:r>
-      <w:proofErr w:type="spellEnd"/>
-      <w:r>
-        <w:rPr>
-          <w:lang w:val="en-US"/>
-        </w:rPr>
-        <w:t xml:space="preserve">, J., Le Viol, I., Muys, B., Scherer-Lorenzen, M., Verheyen, K., &amp; van der Plas, F. (2019). Biotic predictors complement models of bat and bird responses to climate and tree diversity in European forests. </w:t>
+        <w:t xml:space="preserve">Barbaro, L., Allan, E., Ampoorter, E., Castagneyrol, B., Charbonnier, Y., De Wandeler, H., Kerbiriou, C., Milligan, H. T., Vialatte, A., Carnol, M., Deconchat, M., De Smedt, P., Jactel, H., Koricheva, J., Le Viol, I., Muys, B., Scherer-Lorenzen, M., Verheyen, K., &amp; van der Plas, F. (2019). Biotic predictors complement models of bat and bird responses to climate and tree diversity in European forests. </w:t>
       </w:r>
       <w:r>
         <w:rPr>
@@ -250,15 +124,7 @@
         <w:t>***</w:t>
       </w:r>
       <w:r>
-        <w:t xml:space="preserve">Briones-Salas, M., </w:t>
-      </w:r>
-      <w:proofErr w:type="spellStart"/>
-      <w:r>
-        <w:t>Lavariega</w:t>
-      </w:r>
-      <w:proofErr w:type="spellEnd"/>
-      <w:r>
-        <w:t xml:space="preserve">, M. C., &amp; Moreno, C. E. (2017). </w:t>
+        <w:t xml:space="preserve">Briones-Salas, M., Lavariega, M. C., &amp; Moreno, C. E. (2017). </w:t>
       </w:r>
       <w:r>
         <w:rPr>
@@ -266,7 +132,6 @@
         </w:rPr>
         <w:t xml:space="preserve">Effects of a wind farm installation on the understory bat community of a highly biodiverse tropical region in Mexico. </w:t>
       </w:r>
-      <w:proofErr w:type="spellStart"/>
       <w:r>
         <w:rPr>
           <w:i/>
@@ -274,7 +139,6 @@
         </w:rPr>
         <w:t>PeerJ</w:t>
       </w:r>
-      <w:proofErr w:type="spellEnd"/>
       <w:r>
         <w:t xml:space="preserve">, </w:t>
       </w:r>
@@ -314,37 +178,14 @@
         <w:t>***</w:t>
       </w:r>
       <w:r>
-        <w:t xml:space="preserve">Carrasco-Rueda, F., &amp; </w:t>
-      </w:r>
-      <w:proofErr w:type="spellStart"/>
-      <w:r>
-        <w:t>Loiselle</w:t>
-      </w:r>
-      <w:proofErr w:type="spellEnd"/>
-      <w:r>
-        <w:t xml:space="preserve">, B. A. (2020). </w:t>
-      </w:r>
-      <w:r>
-        <w:rPr>
-          <w:lang w:val="en-US"/>
-        </w:rPr>
-        <w:t xml:space="preserve">Dimensions of </w:t>
-      </w:r>
-      <w:proofErr w:type="spellStart"/>
-      <w:r>
-        <w:rPr>
-          <w:lang w:val="en-US"/>
-        </w:rPr>
-        <w:t>Phyllostomid</w:t>
-      </w:r>
-      <w:proofErr w:type="spellEnd"/>
-      <w:r>
-        <w:rPr>
-          <w:lang w:val="en-US"/>
-        </w:rPr>
-        <w:t xml:space="preserve"> Bat Diversity and Assemblage Composition in a Tropical Forest-Agricultural Landscape. </w:t>
-      </w:r>
-      <w:proofErr w:type="spellStart"/>
+        <w:t xml:space="preserve">Carrasco-Rueda, F., &amp; Loiselle, B. A. (2020). </w:t>
+      </w:r>
+      <w:r>
+        <w:rPr>
+          <w:lang w:val="en-US"/>
+        </w:rPr>
+        <w:t xml:space="preserve">Dimensions of Phyllostomid Bat Diversity and Assemblage Composition in a Tropical Forest-Agricultural Landscape. </w:t>
+      </w:r>
       <w:r>
         <w:rPr>
           <w:i/>
@@ -352,7 +193,6 @@
         </w:rPr>
         <w:t>Diversity</w:t>
       </w:r>
-      <w:proofErr w:type="spellEnd"/>
       <w:r>
         <w:t xml:space="preserve">, </w:t>
       </w:r>
@@ -398,33 +238,8 @@
           <w:i/>
           <w:iCs/>
         </w:rPr>
-        <w:t xml:space="preserve">Papéis </w:t>
-      </w:r>
-      <w:proofErr w:type="spellStart"/>
-      <w:r>
-        <w:rPr>
-          <w:i/>
-          <w:iCs/>
-        </w:rPr>
-        <w:t>Avulsos</w:t>
-      </w:r>
-      <w:proofErr w:type="spellEnd"/>
-      <w:r>
-        <w:rPr>
-          <w:i/>
-          <w:iCs/>
-        </w:rPr>
-        <w:t xml:space="preserve"> de </w:t>
-      </w:r>
-      <w:proofErr w:type="spellStart"/>
-      <w:r>
-        <w:rPr>
-          <w:i/>
-          <w:iCs/>
-        </w:rPr>
-        <w:t>Zoologia</w:t>
-      </w:r>
-      <w:proofErr w:type="spellEnd"/>
+        <w:t>Papéis Avulsos de Zoologia</w:t>
+      </w:r>
       <w:r>
         <w:t xml:space="preserve">, </w:t>
       </w:r>
@@ -468,51 +283,8 @@
         <w:rPr>
           <w:lang w:val="en-US"/>
         </w:rPr>
-        <w:t xml:space="preserve">Charbonnier, Y. M., Barbaro, L., </w:t>
-      </w:r>
-      <w:proofErr w:type="spellStart"/>
-      <w:r>
-        <w:rPr>
-          <w:lang w:val="en-US"/>
-        </w:rPr>
-        <w:t>Barnagaud</w:t>
-      </w:r>
-      <w:proofErr w:type="spellEnd"/>
-      <w:r>
-        <w:rPr>
-          <w:lang w:val="en-US"/>
-        </w:rPr>
-        <w:t xml:space="preserve">, J.-Y., </w:t>
-      </w:r>
-      <w:proofErr w:type="spellStart"/>
-      <w:r>
-        <w:rPr>
-          <w:lang w:val="en-US"/>
-        </w:rPr>
-        <w:t>Ampoorter</w:t>
-      </w:r>
-      <w:proofErr w:type="spellEnd"/>
-      <w:r>
-        <w:rPr>
-          <w:lang w:val="en-US"/>
-        </w:rPr>
-        <w:t xml:space="preserve">, E., Nezan, J., Verheyen, K., &amp; </w:t>
-      </w:r>
-      <w:proofErr w:type="spellStart"/>
-      <w:r>
-        <w:rPr>
-          <w:lang w:val="en-US"/>
-        </w:rPr>
-        <w:t>Jactel</w:t>
-      </w:r>
-      <w:proofErr w:type="spellEnd"/>
-      <w:r>
-        <w:rPr>
-          <w:lang w:val="en-US"/>
-        </w:rPr>
-        <w:t xml:space="preserve">, H. (2016). Bat and bird diversity along independent gradients of latitude and tree composition in European forests. </w:t>
-      </w:r>
-      <w:proofErr w:type="spellStart"/>
+        <w:t xml:space="preserve">Charbonnier, Y. M., Barbaro, L., Barnagaud, J.-Y., Ampoorter, E., Nezan, J., Verheyen, K., &amp; Jactel, H. (2016). Bat and bird diversity along independent gradients of latitude and tree composition in European forests. </w:t>
+      </w:r>
       <w:r>
         <w:rPr>
           <w:i/>
@@ -520,7 +292,6 @@
         </w:rPr>
         <w:t>Oecologia</w:t>
       </w:r>
-      <w:proofErr w:type="spellEnd"/>
       <w:r>
         <w:t xml:space="preserve">, </w:t>
       </w:r>
@@ -566,31 +337,13 @@
         </w:rPr>
         <w:t xml:space="preserve">Cisneros, L. M., Fagan, M. E., &amp; Willig, M. R. (2014). Effects of human‐modified landscapes on taxonomic, functional and phylogenetic dimensions of bat biodiversity. </w:t>
       </w:r>
-      <w:proofErr w:type="spellStart"/>
-      <w:r>
-        <w:rPr>
-          <w:i/>
-          <w:iCs/>
-        </w:rPr>
-        <w:t>Diversity</w:t>
-      </w:r>
-      <w:proofErr w:type="spellEnd"/>
-      <w:r>
-        <w:rPr>
-          <w:i/>
-          <w:iCs/>
-        </w:rPr>
-        <w:t xml:space="preserve"> and </w:t>
-      </w:r>
-      <w:proofErr w:type="spellStart"/>
-      <w:r>
-        <w:rPr>
-          <w:i/>
-          <w:iCs/>
-        </w:rPr>
-        <w:t>Distributions</w:t>
-      </w:r>
-      <w:proofErr w:type="spellEnd"/>
+      <w:r>
+        <w:rPr>
+          <w:i/>
+          <w:iCs/>
+        </w:rPr>
+        <w:t>Diversity and Distributions</w:t>
+      </w:r>
       <w:r>
         <w:t xml:space="preserve">, </w:t>
       </w:r>
@@ -630,60 +383,21 @@
         <w:t>***</w:t>
       </w:r>
       <w:r>
-        <w:t xml:space="preserve">Coelho, E. D. R., </w:t>
-      </w:r>
-      <w:proofErr w:type="spellStart"/>
-      <w:r>
-        <w:t>Paglia</w:t>
-      </w:r>
-      <w:proofErr w:type="spellEnd"/>
-      <w:r>
-        <w:t xml:space="preserve">, A. P., Viana-Junior, A. B., </w:t>
-      </w:r>
-      <w:proofErr w:type="spellStart"/>
-      <w:r>
-        <w:t>Falcão</w:t>
-      </w:r>
-      <w:proofErr w:type="spellEnd"/>
-      <w:r>
-        <w:t xml:space="preserve">, L. A. D., &amp; Ferreira, G. B. (2018). </w:t>
-      </w:r>
-      <w:r>
-        <w:rPr>
-          <w:lang w:val="en-US"/>
-        </w:rPr>
-        <w:t xml:space="preserve">Species Richness, Abundance and Functional Diversity of a Bat Community along an Elevational Gradient in the </w:t>
-      </w:r>
-      <w:proofErr w:type="spellStart"/>
-      <w:r>
-        <w:rPr>
-          <w:lang w:val="en-US"/>
-        </w:rPr>
-        <w:t>Espinhaço</w:t>
-      </w:r>
-      <w:proofErr w:type="spellEnd"/>
-      <w:r>
-        <w:rPr>
-          <w:lang w:val="en-US"/>
-        </w:rPr>
-        <w:t xml:space="preserve"> Mountain Range, Southeastern Brazil. </w:t>
-      </w:r>
-      <w:r>
-        <w:rPr>
-          <w:i/>
-          <w:iCs/>
-        </w:rPr>
-        <w:t xml:space="preserve">Acta </w:t>
-      </w:r>
-      <w:proofErr w:type="spellStart"/>
-      <w:r>
-        <w:rPr>
-          <w:i/>
-          <w:iCs/>
-        </w:rPr>
-        <w:t>Chiropterologica</w:t>
-      </w:r>
-      <w:proofErr w:type="spellEnd"/>
+        <w:t xml:space="preserve">Coelho, E. D. R., Paglia, A. P., Viana-Junior, A. B., Falcão, L. A. D., &amp; Ferreira, G. B. (2018). </w:t>
+      </w:r>
+      <w:r>
+        <w:rPr>
+          <w:lang w:val="en-US"/>
+        </w:rPr>
+        <w:t xml:space="preserve">Species Richness, Abundance and Functional Diversity of a Bat Community along an Elevational Gradient in the Espinhaço Mountain Range, Southeastern Brazil. </w:t>
+      </w:r>
+      <w:r>
+        <w:rPr>
+          <w:i/>
+          <w:iCs/>
+        </w:rPr>
+        <w:t>Acta Chiropterologica</w:t>
+      </w:r>
       <w:r>
         <w:t xml:space="preserve">, </w:t>
       </w:r>
@@ -716,15 +430,7 @@
         <w:jc w:val="both"/>
       </w:pPr>
       <w:r>
-        <w:t xml:space="preserve">Cosentino, F., Castiello, G., &amp; </w:t>
-      </w:r>
-      <w:proofErr w:type="spellStart"/>
-      <w:r>
-        <w:t>Maiorano</w:t>
-      </w:r>
-      <w:proofErr w:type="spellEnd"/>
-      <w:r>
-        <w:t xml:space="preserve">, L. (2023). </w:t>
+        <w:t xml:space="preserve">Cosentino, F., Castiello, G., &amp; Maiorano, L. (2023). </w:t>
       </w:r>
       <w:r>
         <w:rPr>
@@ -732,21 +438,12 @@
         </w:rPr>
         <w:t xml:space="preserve">A dataset on African bats’ functional traits. </w:t>
       </w:r>
-      <w:proofErr w:type="spellStart"/>
-      <w:r>
-        <w:rPr>
-          <w:i/>
-          <w:iCs/>
-        </w:rPr>
-        <w:t>Scientific</w:t>
-      </w:r>
-      <w:proofErr w:type="spellEnd"/>
-      <w:r>
-        <w:rPr>
-          <w:i/>
-          <w:iCs/>
-        </w:rPr>
-        <w:t xml:space="preserve"> Data</w:t>
+      <w:r>
+        <w:rPr>
+          <w:i/>
+          <w:iCs/>
+        </w:rPr>
+        <w:t>Scientific Data</w:t>
       </w:r>
       <w:r>
         <w:t xml:space="preserve">, </w:t>
@@ -785,31 +482,13 @@
         </w:rPr>
         <w:t xml:space="preserve">Crane, M., Silva, I., Grainger, M. J., &amp; Gale, G. A. (2021). Limitations and gaps in global bat wing morphology trait data. </w:t>
       </w:r>
-      <w:proofErr w:type="spellStart"/>
-      <w:r>
-        <w:rPr>
-          <w:i/>
-          <w:iCs/>
-        </w:rPr>
-        <w:t>Mammal</w:t>
-      </w:r>
-      <w:proofErr w:type="spellEnd"/>
-      <w:r>
-        <w:rPr>
-          <w:i/>
-          <w:iCs/>
-        </w:rPr>
-        <w:t xml:space="preserve"> </w:t>
-      </w:r>
-      <w:proofErr w:type="spellStart"/>
-      <w:r>
-        <w:rPr>
-          <w:i/>
-          <w:iCs/>
-        </w:rPr>
-        <w:t>Review</w:t>
-      </w:r>
-      <w:proofErr w:type="spellEnd"/>
+      <w:r>
+        <w:rPr>
+          <w:i/>
+          <w:iCs/>
+        </w:rPr>
+        <w:t>Mammal Review</w:t>
+      </w:r>
       <w:r>
         <w:t xml:space="preserve">, </w:t>
       </w:r>
@@ -849,45 +528,8 @@
         <w:lastRenderedPageBreak/>
         <w:t>***</w:t>
       </w:r>
-      <w:proofErr w:type="spellStart"/>
-      <w:r>
-        <w:t>Farneda</w:t>
-      </w:r>
-      <w:proofErr w:type="spellEnd"/>
-      <w:r>
-        <w:t>, F. Z., Rocha, R., López‐</w:t>
-      </w:r>
-      <w:proofErr w:type="spellStart"/>
-      <w:r>
-        <w:t>Baucells</w:t>
-      </w:r>
-      <w:proofErr w:type="spellEnd"/>
-      <w:r>
-        <w:t xml:space="preserve">, A., </w:t>
-      </w:r>
-      <w:proofErr w:type="spellStart"/>
-      <w:r>
-        <w:t>Groenenberg</w:t>
-      </w:r>
-      <w:proofErr w:type="spellEnd"/>
-      <w:r>
-        <w:t xml:space="preserve">, M., Silva, I., </w:t>
-      </w:r>
-      <w:proofErr w:type="spellStart"/>
-      <w:r>
-        <w:t>Palmeirim</w:t>
-      </w:r>
-      <w:proofErr w:type="spellEnd"/>
-      <w:r>
-        <w:t xml:space="preserve">, J. M., </w:t>
-      </w:r>
-      <w:proofErr w:type="spellStart"/>
-      <w:r>
-        <w:t>Bobrowiec</w:t>
-      </w:r>
-      <w:proofErr w:type="spellEnd"/>
-      <w:r>
-        <w:t xml:space="preserve">, P. E. D., &amp; Meyer, C. F. J. (2015). </w:t>
+      <w:r>
+        <w:t xml:space="preserve">Farneda, F. Z., Rocha, R., López‐Baucells, A., Groenenberg, M., Silva, I., Palmeirim, J. M., Bobrowiec, P. E. D., &amp; Meyer, C. F. J. (2015). </w:t>
       </w:r>
       <w:r>
         <w:rPr>
@@ -948,45 +590,8 @@
         </w:rPr>
         <w:t>***</w:t>
       </w:r>
-      <w:proofErr w:type="spellStart"/>
-      <w:r>
-        <w:t>Farneda</w:t>
-      </w:r>
-      <w:proofErr w:type="spellEnd"/>
-      <w:r>
-        <w:t>, F. Z., Rocha, R., López-</w:t>
-      </w:r>
-      <w:proofErr w:type="spellStart"/>
-      <w:r>
-        <w:t>Baucells</w:t>
-      </w:r>
-      <w:proofErr w:type="spellEnd"/>
-      <w:r>
-        <w:t xml:space="preserve">, A., Sampaio, E. M., </w:t>
-      </w:r>
-      <w:proofErr w:type="spellStart"/>
-      <w:r>
-        <w:t>Palmeirim</w:t>
-      </w:r>
-      <w:proofErr w:type="spellEnd"/>
-      <w:r>
-        <w:t xml:space="preserve">, J. M., </w:t>
-      </w:r>
-      <w:proofErr w:type="spellStart"/>
-      <w:r>
-        <w:t>Bobrowiec</w:t>
-      </w:r>
-      <w:proofErr w:type="spellEnd"/>
-      <w:r>
-        <w:t xml:space="preserve">, P. E. D., </w:t>
-      </w:r>
-      <w:proofErr w:type="spellStart"/>
-      <w:r>
-        <w:t>Grelle</w:t>
-      </w:r>
-      <w:proofErr w:type="spellEnd"/>
-      <w:r>
-        <w:t xml:space="preserve">, C. E. V., &amp; Meyer, C. F. J. (2018). </w:t>
+      <w:r>
+        <w:t xml:space="preserve">Farneda, F. Z., Rocha, R., López-Baucells, A., Sampaio, E. M., Palmeirim, J. M., Bobrowiec, P. E. D., Grelle, C. E. V., &amp; Meyer, C. F. J. (2018). </w:t>
       </w:r>
       <w:r>
         <w:rPr>
@@ -994,31 +599,13 @@
         </w:rPr>
         <w:t xml:space="preserve">Functional recovery of Amazonian bat assemblages following secondary forest succession. </w:t>
       </w:r>
-      <w:proofErr w:type="spellStart"/>
-      <w:r>
-        <w:rPr>
-          <w:i/>
-          <w:iCs/>
-        </w:rPr>
-        <w:t>Biological</w:t>
-      </w:r>
-      <w:proofErr w:type="spellEnd"/>
-      <w:r>
-        <w:rPr>
-          <w:i/>
-          <w:iCs/>
-        </w:rPr>
-        <w:t xml:space="preserve"> </w:t>
-      </w:r>
-      <w:proofErr w:type="spellStart"/>
-      <w:r>
-        <w:rPr>
-          <w:i/>
-          <w:iCs/>
-        </w:rPr>
-        <w:t>Conservation</w:t>
-      </w:r>
-      <w:proofErr w:type="spellEnd"/>
+      <w:r>
+        <w:rPr>
+          <w:i/>
+          <w:iCs/>
+        </w:rPr>
+        <w:t>Biological Conservation</w:t>
+      </w:r>
       <w:r>
         <w:t xml:space="preserve">, </w:t>
       </w:r>
@@ -1050,131 +637,21 @@
         </w:numPr>
         <w:jc w:val="both"/>
       </w:pPr>
-      <w:proofErr w:type="spellStart"/>
-      <w:r>
-        <w:t>Froidevaux</w:t>
-      </w:r>
-      <w:proofErr w:type="spellEnd"/>
-      <w:r>
-        <w:t xml:space="preserve">, J. S. P., </w:t>
-      </w:r>
-      <w:proofErr w:type="spellStart"/>
-      <w:r>
-        <w:t>Toshkova</w:t>
-      </w:r>
-      <w:proofErr w:type="spellEnd"/>
-      <w:r>
-        <w:t xml:space="preserve">, N., </w:t>
-      </w:r>
-      <w:proofErr w:type="spellStart"/>
-      <w:r>
-        <w:t>Barbaro</w:t>
-      </w:r>
-      <w:proofErr w:type="spellEnd"/>
-      <w:r>
-        <w:t xml:space="preserve">, L., Benítez-López, A., </w:t>
-      </w:r>
-      <w:proofErr w:type="spellStart"/>
-      <w:r>
-        <w:t>Kerbiriou</w:t>
-      </w:r>
-      <w:proofErr w:type="spellEnd"/>
-      <w:r>
-        <w:t xml:space="preserve">, C., Le </w:t>
-      </w:r>
-      <w:proofErr w:type="spellStart"/>
-      <w:r>
-        <w:t>Viol</w:t>
-      </w:r>
-      <w:proofErr w:type="spellEnd"/>
-      <w:r>
-        <w:t xml:space="preserve">, I., </w:t>
-      </w:r>
-      <w:proofErr w:type="spellStart"/>
-      <w:r>
-        <w:t>Pacifici</w:t>
-      </w:r>
-      <w:proofErr w:type="spellEnd"/>
-      <w:r>
-        <w:t xml:space="preserve">, M., Santini, L., </w:t>
-      </w:r>
-      <w:proofErr w:type="spellStart"/>
-      <w:r>
-        <w:t>Stawski</w:t>
-      </w:r>
-      <w:proofErr w:type="spellEnd"/>
-      <w:r>
-        <w:t xml:space="preserve">, C., Russo, D., </w:t>
-      </w:r>
-      <w:proofErr w:type="spellStart"/>
-      <w:r>
-        <w:t>Dekker</w:t>
-      </w:r>
-      <w:proofErr w:type="spellEnd"/>
-      <w:r>
-        <w:t xml:space="preserve">, J., Alberdi, A., </w:t>
-      </w:r>
-      <w:proofErr w:type="spellStart"/>
-      <w:r>
-        <w:t>Amorim</w:t>
-      </w:r>
-      <w:proofErr w:type="spellEnd"/>
-      <w:r>
-        <w:t xml:space="preserve">, F., </w:t>
-      </w:r>
-      <w:proofErr w:type="spellStart"/>
-      <w:r>
-        <w:t>Ancillotto</w:t>
-      </w:r>
-      <w:proofErr w:type="spellEnd"/>
-      <w:r>
-        <w:t xml:space="preserve">, L., Barré, K., Bas, Y., Cantú-Salazar, L., </w:t>
-      </w:r>
-      <w:proofErr w:type="spellStart"/>
-      <w:r>
-        <w:t>Dechmann</w:t>
-      </w:r>
-      <w:proofErr w:type="spellEnd"/>
-      <w:r>
-        <w:t xml:space="preserve">, D. K. N., </w:t>
-      </w:r>
-      <w:proofErr w:type="spellStart"/>
-      <w:r>
-        <w:t>Devaux</w:t>
-      </w:r>
-      <w:proofErr w:type="spellEnd"/>
-      <w:r>
-        <w:t xml:space="preserve">, T., … </w:t>
-      </w:r>
-      <w:proofErr w:type="spellStart"/>
-      <w:r>
-        <w:rPr>
-          <w:lang w:val="en-US"/>
-        </w:rPr>
-        <w:t>Razgour</w:t>
-      </w:r>
-      <w:proofErr w:type="spellEnd"/>
-      <w:r>
-        <w:rPr>
-          <w:lang w:val="en-US"/>
-        </w:rPr>
-        <w:t xml:space="preserve">, O. (2023). A species-level trait dataset of bats in Europe and beyond. </w:t>
-      </w:r>
-      <w:proofErr w:type="spellStart"/>
-      <w:r>
-        <w:rPr>
-          <w:i/>
-          <w:iCs/>
-        </w:rPr>
-        <w:t>Scientific</w:t>
-      </w:r>
-      <w:proofErr w:type="spellEnd"/>
-      <w:r>
-        <w:rPr>
-          <w:i/>
-          <w:iCs/>
-        </w:rPr>
-        <w:t xml:space="preserve"> Data</w:t>
+      <w:r>
+        <w:t xml:space="preserve">Froidevaux, J. S. P., Toshkova, N., Barbaro, L., Benítez-López, A., Kerbiriou, C., Le Viol, I., Pacifici, M., Santini, L., Stawski, C., Russo, D., Dekker, J., Alberdi, A., Amorim, F., Ancillotto, L., Barré, K., Bas, Y., Cantú-Salazar, L., Dechmann, D. K. N., Devaux, T., … </w:t>
+      </w:r>
+      <w:r>
+        <w:rPr>
+          <w:lang w:val="en-US"/>
+        </w:rPr>
+        <w:t xml:space="preserve">Razgour, O. (2023). A species-level trait dataset of bats in Europe and beyond. </w:t>
+      </w:r>
+      <w:r>
+        <w:rPr>
+          <w:i/>
+          <w:iCs/>
+        </w:rPr>
+        <w:t>Scientific Data</w:t>
       </w:r>
       <w:r>
         <w:t xml:space="preserve">, </w:t>
@@ -1223,47 +700,13 @@
         </w:rPr>
         <w:t xml:space="preserve">Diet of three sympatric insectivorous bat species on Ishigaki Island, Japan. </w:t>
       </w:r>
-      <w:proofErr w:type="spellStart"/>
-      <w:r>
-        <w:rPr>
-          <w:i/>
-          <w:iCs/>
-        </w:rPr>
-        <w:t>Endangered</w:t>
-      </w:r>
-      <w:proofErr w:type="spellEnd"/>
-      <w:r>
-        <w:rPr>
-          <w:i/>
-          <w:iCs/>
-        </w:rPr>
-        <w:t xml:space="preserve"> </w:t>
-      </w:r>
-      <w:proofErr w:type="spellStart"/>
-      <w:r>
-        <w:rPr>
-          <w:i/>
-          <w:iCs/>
-        </w:rPr>
-        <w:t>Species</w:t>
-      </w:r>
-      <w:proofErr w:type="spellEnd"/>
-      <w:r>
-        <w:rPr>
-          <w:i/>
-          <w:iCs/>
-        </w:rPr>
-        <w:t xml:space="preserve"> </w:t>
-      </w:r>
-      <w:proofErr w:type="spellStart"/>
-      <w:r>
-        <w:rPr>
-          <w:i/>
-          <w:iCs/>
-        </w:rPr>
-        <w:t>Research</w:t>
-      </w:r>
-      <w:proofErr w:type="spellEnd"/>
+      <w:r>
+        <w:rPr>
+          <w:i/>
+          <w:iCs/>
+        </w:rPr>
+        <w:t>Endangered Species Research</w:t>
+      </w:r>
       <w:r>
         <w:t xml:space="preserve">, </w:t>
       </w:r>
@@ -1303,15 +746,7 @@
         <w:t>***</w:t>
       </w:r>
       <w:r>
-        <w:t xml:space="preserve">García-Morales, R., Moreno, C. E., Badano, E. I., </w:t>
-      </w:r>
-      <w:proofErr w:type="spellStart"/>
-      <w:r>
-        <w:t>Zuria</w:t>
-      </w:r>
-      <w:proofErr w:type="spellEnd"/>
-      <w:r>
-        <w:t xml:space="preserve">, I., Galindo-González, J., Rojas-Martínez, A. E., &amp; Ávila-Gómez, E. S. (2016). </w:t>
+        <w:t xml:space="preserve">García-Morales, R., Moreno, C. E., Badano, E. I., Zuria, I., Galindo-González, J., Rojas-Martínez, A. E., &amp; Ávila-Gómez, E. S. (2016). </w:t>
       </w:r>
       <w:r>
         <w:rPr>
@@ -1369,7 +804,19 @@
         <w:rPr>
           <w:lang w:val="en-US"/>
         </w:rPr>
-        <w:t xml:space="preserve">Geiselman, C., &amp; Ember, S. (n.d.). </w:t>
+        <w:t>Geiselman, C., &amp; Ember, S. (</w:t>
+      </w:r>
+      <w:r>
+        <w:rPr>
+          <w:lang w:val="en-US"/>
+        </w:rPr>
+        <w:t>2024</w:t>
+      </w:r>
+      <w:r>
+        <w:rPr>
+          <w:lang w:val="en-US"/>
+        </w:rPr>
+        <w:t xml:space="preserve">). </w:t>
       </w:r>
       <w:r>
         <w:rPr>
@@ -1404,99 +851,14 @@
         <w:jc w:val="both"/>
       </w:pPr>
       <w:r>
-        <w:t xml:space="preserve">Gonçalves, F., </w:t>
-      </w:r>
-      <w:proofErr w:type="spellStart"/>
-      <w:r>
-        <w:t>Bovendorp</w:t>
-      </w:r>
-      <w:proofErr w:type="spellEnd"/>
-      <w:r>
-        <w:t xml:space="preserve">, R. S., Beca, G., Bello, C., Costa‐Pereira, R., </w:t>
-      </w:r>
-      <w:proofErr w:type="spellStart"/>
-      <w:r>
-        <w:t>Muylaert</w:t>
-      </w:r>
-      <w:proofErr w:type="spellEnd"/>
-      <w:r>
-        <w:t xml:space="preserve">, R. L., Rodarte, R. R., Villar, N., Souza, R., </w:t>
-      </w:r>
-      <w:proofErr w:type="spellStart"/>
-      <w:r>
-        <w:t>Graipel</w:t>
-      </w:r>
-      <w:proofErr w:type="spellEnd"/>
-      <w:r>
-        <w:t xml:space="preserve">, M. E., </w:t>
-      </w:r>
-      <w:proofErr w:type="spellStart"/>
-      <w:r>
-        <w:t>Cherem</w:t>
-      </w:r>
-      <w:proofErr w:type="spellEnd"/>
-      <w:r>
-        <w:t xml:space="preserve">, J. J., Faria, D., Baumgarten, J., </w:t>
-      </w:r>
-      <w:proofErr w:type="spellStart"/>
-      <w:r>
-        <w:t>Alvarez</w:t>
-      </w:r>
-      <w:proofErr w:type="spellEnd"/>
-      <w:r>
-        <w:t xml:space="preserve">, M. R., Vieira, E. M., Cáceres, N., </w:t>
-      </w:r>
-      <w:proofErr w:type="spellStart"/>
-      <w:r>
-        <w:t>Pardini</w:t>
-      </w:r>
-      <w:proofErr w:type="spellEnd"/>
-      <w:r>
-        <w:t xml:space="preserve">, R., </w:t>
-      </w:r>
-      <w:proofErr w:type="spellStart"/>
-      <w:r>
-        <w:t>Leite</w:t>
-      </w:r>
-      <w:proofErr w:type="spellEnd"/>
-      <w:r>
-        <w:t xml:space="preserve">, Y. L. R., Costa, L. P., … </w:t>
-      </w:r>
-      <w:r>
-        <w:rPr>
-          <w:lang w:val="en-US"/>
-        </w:rPr>
-        <w:t>Galetti, M. (2018). &lt;</w:t>
-      </w:r>
-      <w:proofErr w:type="spellStart"/>
-      <w:r>
-        <w:rPr>
-          <w:lang w:val="en-US"/>
-        </w:rPr>
-        <w:t>scp</w:t>
-      </w:r>
-      <w:proofErr w:type="spellEnd"/>
-      <w:r>
-        <w:rPr>
-          <w:lang w:val="en-US"/>
-        </w:rPr>
-        <w:t>&gt;ATLANTIC MAMMAL TRAITS&lt;/</w:t>
-      </w:r>
-      <w:proofErr w:type="spellStart"/>
-      <w:r>
-        <w:rPr>
-          <w:lang w:val="en-US"/>
-        </w:rPr>
-        <w:t>scp</w:t>
-      </w:r>
-      <w:proofErr w:type="spellEnd"/>
-      <w:r>
-        <w:rPr>
-          <w:lang w:val="en-US"/>
-        </w:rPr>
-        <w:t xml:space="preserve">&gt;: A data set of morphological traits of mammals in the Atlantic Forest of South America. </w:t>
-      </w:r>
-      <w:proofErr w:type="spellStart"/>
+        <w:t xml:space="preserve">Gonçalves, F., Bovendorp, R. S., Beca, G., Bello, C., Costa‐Pereira, R., Muylaert, R. L., Rodarte, R. R., Villar, N., Souza, R., Graipel, M. E., Cherem, J. J., Faria, D., Baumgarten, J., Alvarez, M. R., Vieira, E. M., Cáceres, N., Pardini, R., Leite, Y. L. R., Costa, L. P., … </w:t>
+      </w:r>
+      <w:r>
+        <w:rPr>
+          <w:lang w:val="en-US"/>
+        </w:rPr>
+        <w:t xml:space="preserve">Galetti, M. (2018). &lt;scp&gt;ATLANTIC MAMMAL TRAITS&lt;/scp&gt;: A data set of morphological traits of mammals in the Atlantic Forest of South America. </w:t>
+      </w:r>
       <w:r>
         <w:rPr>
           <w:i/>
@@ -1504,7 +866,6 @@
         </w:rPr>
         <w:t>Ecology</w:t>
       </w:r>
-      <w:proofErr w:type="spellEnd"/>
       <w:r>
         <w:t xml:space="preserve">, </w:t>
       </w:r>
@@ -1544,87 +905,21 @@
         <w:t>***</w:t>
       </w:r>
       <w:r>
-        <w:t xml:space="preserve">Gonçalves-Souza, T., </w:t>
-      </w:r>
-      <w:proofErr w:type="spellStart"/>
-      <w:r>
-        <w:t>Milz</w:t>
-      </w:r>
-      <w:proofErr w:type="spellEnd"/>
-      <w:r>
-        <w:t xml:space="preserve">, B., Sanders, N. J., Reich, P. B., </w:t>
-      </w:r>
-      <w:proofErr w:type="spellStart"/>
-      <w:r>
-        <w:t>Maitner</w:t>
-      </w:r>
-      <w:proofErr w:type="spellEnd"/>
-      <w:r>
-        <w:t xml:space="preserve">, B., Chaves, L. S., </w:t>
-      </w:r>
-      <w:proofErr w:type="spellStart"/>
-      <w:r>
-        <w:t>Boldorini</w:t>
-      </w:r>
-      <w:proofErr w:type="spellEnd"/>
-      <w:r>
-        <w:t xml:space="preserve">, G. X., Ferreira, N., </w:t>
-      </w:r>
-      <w:proofErr w:type="spellStart"/>
-      <w:r>
-        <w:t>Gusmão</w:t>
-      </w:r>
-      <w:proofErr w:type="spellEnd"/>
-      <w:r>
-        <w:t xml:space="preserve">, R. A. F., </w:t>
-      </w:r>
-      <w:proofErr w:type="spellStart"/>
-      <w:r>
-        <w:t>Perônico</w:t>
-      </w:r>
-      <w:proofErr w:type="spellEnd"/>
-      <w:r>
-        <w:t xml:space="preserve">, P. B., Teresa, F. B., &amp; Umaña, M. N. (2024). </w:t>
-      </w:r>
-      <w:proofErr w:type="spellStart"/>
-      <w:r>
-        <w:rPr>
-          <w:lang w:val="en-US"/>
-        </w:rPr>
-        <w:t>ZooTraits</w:t>
-      </w:r>
-      <w:proofErr w:type="spellEnd"/>
-      <w:r>
-        <w:rPr>
-          <w:lang w:val="en-US"/>
-        </w:rPr>
-        <w:t xml:space="preserve">: An R shiny app for exploring animal trait data for ecological and evolutionary research. </w:t>
-      </w:r>
-      <w:proofErr w:type="spellStart"/>
-      <w:r>
-        <w:rPr>
-          <w:i/>
-          <w:iCs/>
-        </w:rPr>
-        <w:t>Ecology</w:t>
-      </w:r>
-      <w:proofErr w:type="spellEnd"/>
-      <w:r>
-        <w:rPr>
-          <w:i/>
-          <w:iCs/>
-        </w:rPr>
-        <w:t xml:space="preserve"> and </w:t>
-      </w:r>
-      <w:proofErr w:type="spellStart"/>
-      <w:r>
-        <w:rPr>
-          <w:i/>
-          <w:iCs/>
-        </w:rPr>
-        <w:t>Evolution</w:t>
-      </w:r>
-      <w:proofErr w:type="spellEnd"/>
+        <w:t xml:space="preserve">Gonçalves-Souza, T., Milz, B., Sanders, N. J., Reich, P. B., Maitner, B., Chaves, L. S., Boldorini, G. X., Ferreira, N., Gusmão, R. A. F., Perônico, P. B., Teresa, F. B., &amp; Umaña, M. N. (2024). </w:t>
+      </w:r>
+      <w:r>
+        <w:rPr>
+          <w:lang w:val="en-US"/>
+        </w:rPr>
+        <w:t xml:space="preserve">ZooTraits: An R shiny app for exploring animal trait data for ecological and evolutionary research. </w:t>
+      </w:r>
+      <w:r>
+        <w:rPr>
+          <w:i/>
+          <w:iCs/>
+        </w:rPr>
+        <w:t>Ecology and Evolution</w:t>
+      </w:r>
       <w:r>
         <w:t xml:space="preserve">, </w:t>
       </w:r>
@@ -1664,77 +959,19 @@
         </w:rPr>
         <w:t>***</w:t>
       </w:r>
-      <w:proofErr w:type="spellStart"/>
-      <w:r>
-        <w:rPr>
-          <w:lang w:val="en-US"/>
-        </w:rPr>
-        <w:t>Hanspach</w:t>
-      </w:r>
-      <w:proofErr w:type="spellEnd"/>
-      <w:r>
-        <w:rPr>
-          <w:lang w:val="en-US"/>
-        </w:rPr>
-        <w:t xml:space="preserve">, J., Fischer, J., Ikin, K., Stott, J., &amp; Law, B. S. (2012). Using trait‐based filtering as a predictive framework for conservation: A case study of bats on farms in southeastern Australia. </w:t>
-      </w:r>
-      <w:proofErr w:type="spellStart"/>
-      <w:r>
-        <w:rPr>
-          <w:i/>
-          <w:iCs/>
-        </w:rPr>
-        <w:t>Journal</w:t>
-      </w:r>
-      <w:proofErr w:type="spellEnd"/>
-      <w:r>
-        <w:rPr>
-          <w:i/>
-          <w:iCs/>
-        </w:rPr>
-        <w:t xml:space="preserve"> </w:t>
-      </w:r>
-      <w:proofErr w:type="spellStart"/>
-      <w:r>
-        <w:rPr>
-          <w:i/>
-          <w:iCs/>
-        </w:rPr>
-        <w:t>of</w:t>
-      </w:r>
-      <w:proofErr w:type="spellEnd"/>
-      <w:r>
-        <w:rPr>
-          <w:i/>
-          <w:iCs/>
-        </w:rPr>
-        <w:t xml:space="preserve"> </w:t>
-      </w:r>
-      <w:proofErr w:type="spellStart"/>
-      <w:r>
-        <w:rPr>
-          <w:i/>
-          <w:iCs/>
-        </w:rPr>
-        <w:t>Applied</w:t>
-      </w:r>
-      <w:proofErr w:type="spellEnd"/>
-      <w:r>
-        <w:rPr>
-          <w:i/>
-          <w:iCs/>
-        </w:rPr>
-        <w:t xml:space="preserve"> </w:t>
-      </w:r>
-      <w:proofErr w:type="spellStart"/>
-      <w:r>
-        <w:rPr>
-          <w:i/>
-          <w:iCs/>
-        </w:rPr>
-        <w:t>Ecology</w:t>
-      </w:r>
-      <w:proofErr w:type="spellEnd"/>
+      <w:r>
+        <w:rPr>
+          <w:lang w:val="en-US"/>
+        </w:rPr>
+        <w:t xml:space="preserve">Hanspach, J., Fischer, J., Ikin, K., Stott, J., &amp; Law, B. S. (2012). Using trait‐based filtering as a predictive framework for conservation: A case study of bats on farms in southeastern Australia. </w:t>
+      </w:r>
+      <w:r>
+        <w:rPr>
+          <w:i/>
+          <w:iCs/>
+        </w:rPr>
+        <w:t>Journal of Applied Ecology</w:t>
+      </w:r>
       <w:r>
         <w:t xml:space="preserve">, </w:t>
       </w:r>
@@ -1766,78 +1003,19 @@
         </w:numPr>
         <w:jc w:val="both"/>
       </w:pPr>
-      <w:proofErr w:type="spellStart"/>
       <w:r>
         <w:rPr>
           <w:lang w:val="en-US"/>
         </w:rPr>
         <w:lastRenderedPageBreak/>
-        <w:t>Herberstein</w:t>
-      </w:r>
-      <w:proofErr w:type="spellEnd"/>
-      <w:r>
-        <w:rPr>
-          <w:lang w:val="en-US"/>
-        </w:rPr>
-        <w:t xml:space="preserve">, M. E., McLean, D. J., Lowe, E., Wolff, J. O., Khan, M. K., Smith, K., Allen, A. P., </w:t>
-      </w:r>
-      <w:proofErr w:type="spellStart"/>
-      <w:r>
-        <w:rPr>
-          <w:lang w:val="en-US"/>
-        </w:rPr>
-        <w:t>Bulbert</w:t>
-      </w:r>
-      <w:proofErr w:type="spellEnd"/>
-      <w:r>
-        <w:rPr>
-          <w:lang w:val="en-US"/>
-        </w:rPr>
-        <w:t xml:space="preserve">, M., Buzatto, B. A., Eldridge, M. D. B., Falster, D., Fernandez Winzer, L., Griffith, S. C., Madin, J. S., Narendra, A., Westoby, M., Whiting, M. J., Wright, I. J., &amp; </w:t>
-      </w:r>
-      <w:proofErr w:type="spellStart"/>
-      <w:r>
-        <w:rPr>
-          <w:lang w:val="en-US"/>
-        </w:rPr>
-        <w:t>Carthey</w:t>
-      </w:r>
-      <w:proofErr w:type="spellEnd"/>
-      <w:r>
-        <w:rPr>
-          <w:lang w:val="en-US"/>
-        </w:rPr>
-        <w:t xml:space="preserve">, A. J. R. (2022). </w:t>
-      </w:r>
-      <w:proofErr w:type="spellStart"/>
-      <w:r>
-        <w:rPr>
-          <w:lang w:val="en-US"/>
-        </w:rPr>
-        <w:t>AnimalTraits</w:t>
-      </w:r>
-      <w:proofErr w:type="spellEnd"/>
-      <w:r>
-        <w:rPr>
-          <w:lang w:val="en-US"/>
-        </w:rPr>
-        <w:t xml:space="preserve">—A curated animal trait database for body mass, metabolic rate and brain size. </w:t>
-      </w:r>
-      <w:proofErr w:type="spellStart"/>
-      <w:r>
-        <w:rPr>
-          <w:i/>
-          <w:iCs/>
-        </w:rPr>
-        <w:t>Scientific</w:t>
-      </w:r>
-      <w:proofErr w:type="spellEnd"/>
-      <w:r>
-        <w:rPr>
-          <w:i/>
-          <w:iCs/>
-        </w:rPr>
-        <w:t xml:space="preserve"> Data</w:t>
+        <w:t xml:space="preserve">Herberstein, M. E., McLean, D. J., Lowe, E., Wolff, J. O., Khan, M. K., Smith, K., Allen, A. P., Bulbert, M., Buzatto, B. A., Eldridge, M. D. B., Falster, D., Fernandez Winzer, L., Griffith, S. C., Madin, J. S., Narendra, A., Westoby, M., Whiting, M. J., Wright, I. J., &amp; Carthey, A. J. R. (2022). AnimalTraits—A curated animal trait database for body mass, metabolic rate and brain size. </w:t>
+      </w:r>
+      <w:r>
+        <w:rPr>
+          <w:i/>
+          <w:iCs/>
+        </w:rPr>
+        <w:t>Scientific Data</w:t>
       </w:r>
       <w:r>
         <w:t xml:space="preserve">, </w:t>
@@ -1877,29 +1055,8 @@
         </w:rPr>
         <w:t>***</w:t>
       </w:r>
-      <w:proofErr w:type="spellStart"/>
-      <w:r>
-        <w:t>Laurindo</w:t>
-      </w:r>
-      <w:proofErr w:type="spellEnd"/>
-      <w:r>
-        <w:t xml:space="preserve">, R. de S., </w:t>
-      </w:r>
-      <w:proofErr w:type="spellStart"/>
-      <w:r>
-        <w:t>Vizentin-Bugoni</w:t>
-      </w:r>
-      <w:proofErr w:type="spellEnd"/>
-      <w:r>
-        <w:t xml:space="preserve">, J., Tavares, D. C., Mancini, M. C. S., Mello, R. de M., &amp; </w:t>
-      </w:r>
-      <w:proofErr w:type="spellStart"/>
-      <w:r>
-        <w:t>Gregorin</w:t>
-      </w:r>
-      <w:proofErr w:type="spellEnd"/>
-      <w:r>
-        <w:t xml:space="preserve">, R. (2020). </w:t>
+      <w:r>
+        <w:t xml:space="preserve">Laurindo, R. de S., Vizentin-Bugoni, J., Tavares, D. C., Mancini, M. C. S., Mello, R. de M., &amp; Gregorin, R. (2020). </w:t>
       </w:r>
       <w:r>
         <w:rPr>
@@ -1907,7 +1064,6 @@
         </w:rPr>
         <w:t xml:space="preserve">Drivers of bat roles in Neotropical seed dispersal networks: Abundance is more important than functional traits. </w:t>
       </w:r>
-      <w:proofErr w:type="spellStart"/>
       <w:r>
         <w:rPr>
           <w:i/>
@@ -1915,7 +1071,6 @@
         </w:rPr>
         <w:t>Oecologia</w:t>
       </w:r>
-      <w:proofErr w:type="spellEnd"/>
       <w:r>
         <w:t xml:space="preserve">, </w:t>
       </w:r>
@@ -1959,47 +1114,15 @@
         <w:rPr>
           <w:lang w:val="en-US"/>
         </w:rPr>
-        <w:t xml:space="preserve">Luck, G. W., Smallbone, L., Threlfall, C., &amp; Law, B. (2013). Patterns in bat functional guilds across multiple urban </w:t>
-      </w:r>
-      <w:proofErr w:type="spellStart"/>
-      <w:r>
-        <w:rPr>
-          <w:lang w:val="en-US"/>
-        </w:rPr>
-        <w:t>centres</w:t>
-      </w:r>
-      <w:proofErr w:type="spellEnd"/>
-      <w:r>
-        <w:rPr>
-          <w:lang w:val="en-US"/>
-        </w:rPr>
-        <w:t xml:space="preserve"> in south-eastern Australia. </w:t>
-      </w:r>
-      <w:proofErr w:type="spellStart"/>
-      <w:r>
-        <w:rPr>
-          <w:i/>
-          <w:iCs/>
-        </w:rPr>
-        <w:t>Landscape</w:t>
-      </w:r>
-      <w:proofErr w:type="spellEnd"/>
-      <w:r>
-        <w:rPr>
-          <w:i/>
-          <w:iCs/>
-        </w:rPr>
-        <w:t xml:space="preserve"> </w:t>
-      </w:r>
-      <w:proofErr w:type="spellStart"/>
-      <w:r>
-        <w:rPr>
-          <w:i/>
-          <w:iCs/>
-        </w:rPr>
-        <w:t>Ecology</w:t>
-      </w:r>
-      <w:proofErr w:type="spellEnd"/>
+        <w:t xml:space="preserve">Luck, G. W., Smallbone, L., Threlfall, C., &amp; Law, B. (2013). Patterns in bat functional guilds across multiple urban centres in south-eastern Australia. </w:t>
+      </w:r>
+      <w:r>
+        <w:rPr>
+          <w:i/>
+          <w:iCs/>
+        </w:rPr>
+        <w:t>Landscape Ecology</w:t>
+      </w:r>
       <w:r>
         <w:t xml:space="preserve">, </w:t>
       </w:r>
@@ -2042,19 +1165,11 @@
         </w:rPr>
         <w:t>***</w:t>
       </w:r>
-      <w:proofErr w:type="spellStart"/>
-      <w:r>
-        <w:rPr>
-          <w:lang w:val="en-US"/>
-        </w:rPr>
-        <w:t>Monadjem</w:t>
-      </w:r>
-      <w:proofErr w:type="spellEnd"/>
-      <w:r>
-        <w:rPr>
-          <w:lang w:val="en-US"/>
-        </w:rPr>
-        <w:t xml:space="preserve">, A., Conenna, I., Taylor, P., &amp; Schoeman, M. C. (2018). Species richness patterns and functional traits of the bat fauna of arid southern Africa. </w:t>
+      <w:r>
+        <w:rPr>
+          <w:lang w:val="en-US"/>
+        </w:rPr>
+        <w:t xml:space="preserve">Monadjem, A., Conenna, I., Taylor, P., &amp; Schoeman, M. C. (2018). Species richness patterns and functional traits of the bat fauna of arid southern Africa. </w:t>
       </w:r>
       <w:r>
         <w:rPr>
@@ -2119,7 +1234,6 @@
         </w:rPr>
         <w:t xml:space="preserve">Divergence, Convergence and Phenotypic Diversity of Neotropical Frugivorous Bats. </w:t>
       </w:r>
-      <w:proofErr w:type="spellStart"/>
       <w:r>
         <w:rPr>
           <w:i/>
@@ -2127,7 +1241,6 @@
         </w:rPr>
         <w:t>Diversity</w:t>
       </w:r>
-      <w:proofErr w:type="spellEnd"/>
       <w:r>
         <w:t xml:space="preserve">, </w:t>
       </w:r>
@@ -2165,7 +1278,6 @@
         </w:rPr>
         <w:t xml:space="preserve">Myhrvold, N. P., Baldridge, E., Chan, B., Sivam, D., Freeman, D. L., &amp; Ernest, S. K. M. (2015). An amniote life‐history database to perform comparative analyses with birds, mammals, and reptiles: Ecological Archives E096‐269. </w:t>
       </w:r>
-      <w:proofErr w:type="spellStart"/>
       <w:r>
         <w:rPr>
           <w:i/>
@@ -2173,7 +1285,6 @@
         </w:rPr>
         <w:t>Ecology</w:t>
       </w:r>
-      <w:proofErr w:type="spellEnd"/>
       <w:r>
         <w:t xml:space="preserve">, </w:t>
       </w:r>
@@ -2271,37 +1382,8 @@
         <w:rPr>
           <w:lang w:val="en-US"/>
         </w:rPr>
-        <w:t xml:space="preserve">Presley, S. J., Cisneros, L. M., Higgins, C. L., Klingbeil, B. T., Scheiner, S. M., &amp; Willig, M. R. (2017). Phylogenetic and functional </w:t>
-      </w:r>
-      <w:proofErr w:type="spellStart"/>
-      <w:r>
-        <w:rPr>
-          <w:lang w:val="en-US"/>
-        </w:rPr>
-        <w:t>underdispersion</w:t>
-      </w:r>
-      <w:proofErr w:type="spellEnd"/>
-      <w:r>
-        <w:rPr>
-          <w:lang w:val="en-US"/>
-        </w:rPr>
-        <w:t xml:space="preserve"> in Neotropical </w:t>
-      </w:r>
-      <w:proofErr w:type="spellStart"/>
-      <w:r>
-        <w:rPr>
-          <w:lang w:val="en-US"/>
-        </w:rPr>
-        <w:t>phyllostomid</w:t>
-      </w:r>
-      <w:proofErr w:type="spellEnd"/>
-      <w:r>
-        <w:rPr>
-          <w:lang w:val="en-US"/>
-        </w:rPr>
-        <w:t xml:space="preserve"> bat communities. </w:t>
-      </w:r>
-      <w:proofErr w:type="spellStart"/>
+        <w:t xml:space="preserve">Presley, S. J., Cisneros, L. M., Higgins, C. L., Klingbeil, B. T., Scheiner, S. M., &amp; Willig, M. R. (2017). Phylogenetic and functional underdispersion in Neotropical phyllostomid bat communities. </w:t>
+      </w:r>
       <w:r>
         <w:rPr>
           <w:i/>
@@ -2310,7 +1392,6 @@
         </w:rPr>
         <w:t>Biotropica</w:t>
       </w:r>
-      <w:proofErr w:type="spellEnd"/>
       <w:r>
         <w:rPr>
           <w:lang w:val="en-US"/>
@@ -2357,37 +1438,14 @@
         <w:t>***</w:t>
       </w:r>
       <w:r>
-        <w:t>Ramírez Lucho, I., Coates, R., &amp; González-</w:t>
-      </w:r>
-      <w:proofErr w:type="spellStart"/>
-      <w:r>
-        <w:t>Christen</w:t>
-      </w:r>
-      <w:proofErr w:type="spellEnd"/>
-      <w:r>
-        <w:t xml:space="preserve">, A. (2017). </w:t>
-      </w:r>
-      <w:r>
-        <w:rPr>
-          <w:lang w:val="en-US"/>
-        </w:rPr>
-        <w:t xml:space="preserve">The understory bat community in a fragmented landscape in the lowlands of the Los </w:t>
-      </w:r>
-      <w:proofErr w:type="spellStart"/>
-      <w:r>
-        <w:rPr>
-          <w:lang w:val="en-US"/>
-        </w:rPr>
-        <w:t>Tuxtlas</w:t>
-      </w:r>
-      <w:proofErr w:type="spellEnd"/>
-      <w:r>
-        <w:rPr>
-          <w:lang w:val="en-US"/>
-        </w:rPr>
-        <w:t xml:space="preserve">, Veracruz, Mexico. </w:t>
-      </w:r>
-      <w:proofErr w:type="spellStart"/>
+        <w:t xml:space="preserve">Ramírez Lucho, I., Coates, R., &amp; González-Christen, A. (2017). </w:t>
+      </w:r>
+      <w:r>
+        <w:rPr>
+          <w:lang w:val="en-US"/>
+        </w:rPr>
+        <w:t xml:space="preserve">The understory bat community in a fragmented landscape in the lowlands of the Los Tuxtlas, Veracruz, Mexico. </w:t>
+      </w:r>
       <w:r>
         <w:rPr>
           <w:i/>
@@ -2395,7 +1453,6 @@
         </w:rPr>
         <w:t>Therya</w:t>
       </w:r>
-      <w:proofErr w:type="spellEnd"/>
       <w:r>
         <w:t xml:space="preserve">, </w:t>
       </w:r>
@@ -2444,21 +1501,7 @@
         <w:rPr>
           <w:lang w:val="en-US"/>
         </w:rPr>
-        <w:t xml:space="preserve">Loss of multiple dimensions of bat diversity under land-use intensification in the Brazilian </w:t>
-      </w:r>
-      <w:proofErr w:type="spellStart"/>
-      <w:r>
-        <w:rPr>
-          <w:lang w:val="en-US"/>
-        </w:rPr>
-        <w:t>Cerrado</w:t>
-      </w:r>
-      <w:proofErr w:type="spellEnd"/>
-      <w:r>
-        <w:rPr>
-          <w:lang w:val="en-US"/>
-        </w:rPr>
-        <w:t xml:space="preserve">. </w:t>
+        <w:t xml:space="preserve">Loss of multiple dimensions of bat diversity under land-use intensification in the Brazilian Cerrado. </w:t>
       </w:r>
       <w:r>
         <w:rPr>
@@ -2533,17 +1576,8 @@
           <w:i/>
           <w:iCs/>
         </w:rPr>
-        <w:t xml:space="preserve">Acta </w:t>
-      </w:r>
-      <w:proofErr w:type="spellStart"/>
-      <w:r>
-        <w:rPr>
-          <w:i/>
-          <w:iCs/>
-        </w:rPr>
-        <w:t>Chiropterologica</w:t>
-      </w:r>
-      <w:proofErr w:type="spellEnd"/>
+        <w:t>Acta Chiropterologica</w:t>
+      </w:r>
       <w:r>
         <w:t xml:space="preserve">, </w:t>
       </w:r>
@@ -2587,58 +1621,14 @@
         <w:rPr>
           <w:lang w:val="en-US"/>
         </w:rPr>
-        <w:t xml:space="preserve">Renner, S. C., Suarez-Rubio, M., Kaiser, S., </w:t>
-      </w:r>
-      <w:proofErr w:type="spellStart"/>
-      <w:r>
-        <w:rPr>
-          <w:lang w:val="en-US"/>
-        </w:rPr>
-        <w:t>Nieschulze</w:t>
-      </w:r>
-      <w:proofErr w:type="spellEnd"/>
-      <w:r>
-        <w:rPr>
-          <w:lang w:val="en-US"/>
-        </w:rPr>
-        <w:t xml:space="preserve">, J., Kalko, E. K. V., </w:t>
-      </w:r>
-      <w:proofErr w:type="spellStart"/>
-      <w:r>
-        <w:rPr>
-          <w:lang w:val="en-US"/>
-        </w:rPr>
-        <w:t>Tschapka</w:t>
-      </w:r>
-      <w:proofErr w:type="spellEnd"/>
-      <w:r>
-        <w:rPr>
-          <w:lang w:val="en-US"/>
-        </w:rPr>
-        <w:t xml:space="preserve">, M., &amp; Jung, K. (2018). Divergent response to forest structure of two mobile vertebrate groups. </w:t>
-      </w:r>
-      <w:r>
-        <w:rPr>
-          <w:i/>
-          <w:iCs/>
-        </w:rPr>
-        <w:t xml:space="preserve">Forest </w:t>
-      </w:r>
-      <w:proofErr w:type="spellStart"/>
-      <w:r>
-        <w:rPr>
-          <w:i/>
-          <w:iCs/>
-        </w:rPr>
-        <w:t>Ecology</w:t>
-      </w:r>
-      <w:proofErr w:type="spellEnd"/>
-      <w:r>
-        <w:rPr>
-          <w:i/>
-          <w:iCs/>
-        </w:rPr>
-        <w:t xml:space="preserve"> and Management</w:t>
+        <w:t xml:space="preserve">Renner, S. C., Suarez-Rubio, M., Kaiser, S., Nieschulze, J., Kalko, E. K. V., Tschapka, M., &amp; Jung, K. (2018). Divergent response to forest structure of two mobile vertebrate groups. </w:t>
+      </w:r>
+      <w:r>
+        <w:rPr>
+          <w:i/>
+          <w:iCs/>
+        </w:rPr>
+        <w:t>Forest Ecology and Management</w:t>
       </w:r>
       <w:r>
         <w:t xml:space="preserve">, </w:t>
@@ -2784,23 +1774,7 @@
         <w:jc w:val="both"/>
       </w:pPr>
       <w:r>
-        <w:t xml:space="preserve">Soria, C. D., </w:t>
-      </w:r>
-      <w:proofErr w:type="spellStart"/>
-      <w:r>
-        <w:t>Pacifici</w:t>
-      </w:r>
-      <w:proofErr w:type="spellEnd"/>
-      <w:r>
-        <w:t xml:space="preserve">, M., Di Marco, M., Stephen, S. M., &amp; </w:t>
-      </w:r>
-      <w:proofErr w:type="spellStart"/>
-      <w:r>
-        <w:t>Rondinini</w:t>
-      </w:r>
-      <w:proofErr w:type="spellEnd"/>
-      <w:r>
-        <w:t xml:space="preserve">, C. (2021). </w:t>
+        <w:t xml:space="preserve">Soria, C. D., Pacifici, M., Di Marco, M., Stephen, S. M., &amp; Rondinini, C. (2021). </w:t>
       </w:r>
       <w:r>
         <w:rPr>
@@ -2808,7 +1782,6 @@
         </w:rPr>
         <w:t xml:space="preserve">COMBINE: a coalesced mammal database of intrinsic and extrinsic traits. </w:t>
       </w:r>
-      <w:proofErr w:type="spellStart"/>
       <w:r>
         <w:rPr>
           <w:i/>
@@ -2816,7 +1789,6 @@
         </w:rPr>
         <w:t>Ecology</w:t>
       </w:r>
-      <w:proofErr w:type="spellEnd"/>
       <w:r>
         <w:t xml:space="preserve">, </w:t>
       </w:r>
@@ -2867,33 +1839,8 @@
           <w:i/>
           <w:iCs/>
         </w:rPr>
-        <w:t xml:space="preserve">Global </w:t>
-      </w:r>
-      <w:proofErr w:type="spellStart"/>
-      <w:r>
-        <w:rPr>
-          <w:i/>
-          <w:iCs/>
-        </w:rPr>
-        <w:t>Ecology</w:t>
-      </w:r>
-      <w:proofErr w:type="spellEnd"/>
-      <w:r>
-        <w:rPr>
-          <w:i/>
-          <w:iCs/>
-        </w:rPr>
-        <w:t xml:space="preserve"> and </w:t>
-      </w:r>
-      <w:proofErr w:type="spellStart"/>
-      <w:r>
-        <w:rPr>
-          <w:i/>
-          <w:iCs/>
-        </w:rPr>
-        <w:t>Biogeography</w:t>
-      </w:r>
-      <w:proofErr w:type="spellEnd"/>
+        <w:t>Global Ecology and Biogeography</w:t>
+      </w:r>
       <w:r>
         <w:t xml:space="preserve">, </w:t>
       </w:r>
@@ -2939,7 +1886,6 @@
         </w:rPr>
         <w:t xml:space="preserve">Stevens, R. D., &amp; Tello, J. S. (2018). A latitudinal gradient in dimensionality of biodiversity. </w:t>
       </w:r>
-      <w:proofErr w:type="spellStart"/>
       <w:r>
         <w:rPr>
           <w:i/>
@@ -2947,7 +1893,6 @@
         </w:rPr>
         <w:t>Ecography</w:t>
       </w:r>
-      <w:proofErr w:type="spellEnd"/>
       <w:r>
         <w:t xml:space="preserve">, </w:t>
       </w:r>
@@ -2993,21 +1938,12 @@
         </w:rPr>
         <w:t xml:space="preserve">Stevens, R. D., Tello, J. S., &amp; Gavilanez, M. M. (2013). Stronger Tests of Mechanisms Underlying Geographic Gradients of Biodiversity: Insights from the Dimensionality of Biodiversity. </w:t>
       </w:r>
-      <w:proofErr w:type="spellStart"/>
-      <w:r>
-        <w:rPr>
-          <w:i/>
-          <w:iCs/>
-        </w:rPr>
-        <w:t>PLoS</w:t>
-      </w:r>
-      <w:proofErr w:type="spellEnd"/>
-      <w:r>
-        <w:rPr>
-          <w:i/>
-          <w:iCs/>
-        </w:rPr>
-        <w:t xml:space="preserve"> ONE</w:t>
+      <w:r>
+        <w:rPr>
+          <w:i/>
+          <w:iCs/>
+        </w:rPr>
+        <w:t>PLoS ONE</w:t>
       </w:r>
       <w:r>
         <w:t xml:space="preserve">, </w:t>
@@ -3054,47 +1990,13 @@
         </w:rPr>
         <w:t xml:space="preserve">Stevens, R. D., Willig, M. R., &amp; de Fox, I. G. (2004). COMPARATIVE COMMUNITY ECOLOGY OF BATS FROM EASTERN PARAGUAY: TAXONOMIC, ECOLOGICAL, AND BIOGEOGRAPHIC PERSPECTIVES. </w:t>
       </w:r>
-      <w:proofErr w:type="spellStart"/>
-      <w:r>
-        <w:rPr>
-          <w:i/>
-          <w:iCs/>
-        </w:rPr>
-        <w:t>Journal</w:t>
-      </w:r>
-      <w:proofErr w:type="spellEnd"/>
-      <w:r>
-        <w:rPr>
-          <w:i/>
-          <w:iCs/>
-        </w:rPr>
-        <w:t xml:space="preserve"> </w:t>
-      </w:r>
-      <w:proofErr w:type="spellStart"/>
-      <w:r>
-        <w:rPr>
-          <w:i/>
-          <w:iCs/>
-        </w:rPr>
-        <w:t>of</w:t>
-      </w:r>
-      <w:proofErr w:type="spellEnd"/>
-      <w:r>
-        <w:rPr>
-          <w:i/>
-          <w:iCs/>
-        </w:rPr>
-        <w:t xml:space="preserve"> </w:t>
-      </w:r>
-      <w:proofErr w:type="spellStart"/>
-      <w:r>
-        <w:rPr>
-          <w:i/>
-          <w:iCs/>
-        </w:rPr>
-        <w:t>Mammalogy</w:t>
-      </w:r>
-      <w:proofErr w:type="spellEnd"/>
+      <w:r>
+        <w:rPr>
+          <w:i/>
+          <w:iCs/>
+        </w:rPr>
+        <w:t>Journal of Mammalogy</w:t>
+      </w:r>
       <w:r>
         <w:t xml:space="preserve">, </w:t>
       </w:r>
@@ -3126,97 +2028,21 @@
         </w:numPr>
         <w:jc w:val="both"/>
       </w:pPr>
-      <w:proofErr w:type="spellStart"/>
-      <w:r>
-        <w:t>Tanalgo</w:t>
-      </w:r>
-      <w:proofErr w:type="spellEnd"/>
-      <w:r>
-        <w:t xml:space="preserve">, K. C., Tabora, J. A. G., de Oliveira, H. F. M., </w:t>
-      </w:r>
-      <w:proofErr w:type="spellStart"/>
-      <w:r>
-        <w:t>Haelewaters</w:t>
-      </w:r>
-      <w:proofErr w:type="spellEnd"/>
-      <w:r>
-        <w:t xml:space="preserve">, D., Beranek, C. T., Otálora-Ardila, A., Bernard, E., Gonçalves, F., </w:t>
-      </w:r>
-      <w:proofErr w:type="spellStart"/>
-      <w:r>
-        <w:t>Eriksson</w:t>
-      </w:r>
-      <w:proofErr w:type="spellEnd"/>
-      <w:r>
-        <w:t xml:space="preserve">, A., Donnelly, M., González, J. M., Ramos, H. F., Rivas, A. C., </w:t>
-      </w:r>
-      <w:proofErr w:type="spellStart"/>
-      <w:r>
-        <w:t>Webala</w:t>
-      </w:r>
-      <w:proofErr w:type="spellEnd"/>
-      <w:r>
-        <w:t xml:space="preserve">, P. W., </w:t>
-      </w:r>
-      <w:proofErr w:type="spellStart"/>
-      <w:r>
-        <w:t>Deleva</w:t>
-      </w:r>
-      <w:proofErr w:type="spellEnd"/>
-      <w:r>
-        <w:t xml:space="preserve">, S., </w:t>
-      </w:r>
-      <w:proofErr w:type="spellStart"/>
-      <w:r>
-        <w:t>Dalhoumi</w:t>
-      </w:r>
-      <w:proofErr w:type="spellEnd"/>
-      <w:r>
-        <w:t xml:space="preserve">, R., Maula, J., </w:t>
-      </w:r>
-      <w:proofErr w:type="spellStart"/>
-      <w:r>
-        <w:t>Lizarro</w:t>
-      </w:r>
-      <w:proofErr w:type="spellEnd"/>
-      <w:r>
-        <w:t xml:space="preserve">, D., Aguirre, L. F., … </w:t>
-      </w:r>
-      <w:r>
-        <w:rPr>
-          <w:lang w:val="en-US"/>
-        </w:rPr>
-        <w:t xml:space="preserve">Hughes, A. C. (2022). </w:t>
-      </w:r>
-      <w:proofErr w:type="spellStart"/>
-      <w:r>
-        <w:rPr>
-          <w:lang w:val="en-US"/>
-        </w:rPr>
-        <w:t>DarkCideS</w:t>
-      </w:r>
-      <w:proofErr w:type="spellEnd"/>
-      <w:r>
-        <w:rPr>
-          <w:lang w:val="en-US"/>
-        </w:rPr>
-        <w:t xml:space="preserve"> 1.0, a global database for bats in karsts and caves. </w:t>
-      </w:r>
-      <w:proofErr w:type="spellStart"/>
-      <w:r>
-        <w:rPr>
-          <w:i/>
-          <w:iCs/>
-        </w:rPr>
-        <w:t>Scientific</w:t>
-      </w:r>
-      <w:proofErr w:type="spellEnd"/>
-      <w:r>
-        <w:rPr>
-          <w:i/>
-          <w:iCs/>
-        </w:rPr>
-        <w:t xml:space="preserve"> Data</w:t>
+      <w:r>
+        <w:t xml:space="preserve">Tanalgo, K. C., Tabora, J. A. G., de Oliveira, H. F. M., Haelewaters, D., Beranek, C. T., Otálora-Ardila, A., Bernard, E., Gonçalves, F., Eriksson, A., Donnelly, M., González, J. M., Ramos, H. F., Rivas, A. C., Webala, P. W., Deleva, S., Dalhoumi, R., Maula, J., Lizarro, D., Aguirre, L. F., … </w:t>
+      </w:r>
+      <w:r>
+        <w:rPr>
+          <w:lang w:val="en-US"/>
+        </w:rPr>
+        <w:t xml:space="preserve">Hughes, A. C. (2022). DarkCideS 1.0, a global database for bats in karsts and caves. </w:t>
+      </w:r>
+      <w:r>
+        <w:rPr>
+          <w:i/>
+          <w:iCs/>
+        </w:rPr>
+        <w:t>Scientific Data</w:t>
       </w:r>
       <w:r>
         <w:t xml:space="preserve">, </w:t>
@@ -3255,21 +2081,12 @@
         </w:rPr>
         <w:t xml:space="preserve">Wilkinson, G. S., &amp; South, J. M. (2002). Life history, ecology and longevity in bats. </w:t>
       </w:r>
-      <w:proofErr w:type="spellStart"/>
-      <w:r>
-        <w:rPr>
-          <w:i/>
-          <w:iCs/>
-        </w:rPr>
-        <w:t>Aging</w:t>
-      </w:r>
-      <w:proofErr w:type="spellEnd"/>
-      <w:r>
-        <w:rPr>
-          <w:i/>
-          <w:iCs/>
-        </w:rPr>
-        <w:t xml:space="preserve"> Cell</w:t>
+      <w:r>
+        <w:rPr>
+          <w:i/>
+          <w:iCs/>
+        </w:rPr>
+        <w:t>Aging Cell</w:t>
       </w:r>
       <w:r>
         <w:t xml:space="preserve">, </w:t>
@@ -3311,59 +2128,19 @@
         <w:lastRenderedPageBreak/>
         <w:t>***</w:t>
       </w:r>
-      <w:proofErr w:type="spellStart"/>
-      <w:r>
-        <w:rPr>
-          <w:lang w:val="en-US"/>
-        </w:rPr>
-        <w:t>Wordley</w:t>
-      </w:r>
-      <w:proofErr w:type="spellEnd"/>
-      <w:r>
-        <w:rPr>
-          <w:lang w:val="en-US"/>
-        </w:rPr>
-        <w:t xml:space="preserve">, C. F. R., Sankaran, M., </w:t>
-      </w:r>
-      <w:proofErr w:type="spellStart"/>
-      <w:r>
-        <w:rPr>
-          <w:lang w:val="en-US"/>
-        </w:rPr>
-        <w:t>Mudappa</w:t>
-      </w:r>
-      <w:proofErr w:type="spellEnd"/>
-      <w:r>
-        <w:rPr>
-          <w:lang w:val="en-US"/>
-        </w:rPr>
-        <w:t xml:space="preserve">, D., &amp; Altringham, J. D. (2017). Bats in the Ghats: Agricultural intensification reduces functional diversity and increases trait filtering in a biodiversity hotspot in India. </w:t>
-      </w:r>
-      <w:proofErr w:type="spellStart"/>
-      <w:r>
-        <w:rPr>
-          <w:i/>
-          <w:iCs/>
-        </w:rPr>
-        <w:t>Biological</w:t>
-      </w:r>
-      <w:proofErr w:type="spellEnd"/>
-      <w:r>
-        <w:rPr>
-          <w:i/>
-          <w:iCs/>
-        </w:rPr>
-        <w:t xml:space="preserve"> </w:t>
-      </w:r>
-      <w:proofErr w:type="spellStart"/>
-      <w:r>
-        <w:rPr>
-          <w:i/>
-          <w:iCs/>
-        </w:rPr>
-        <w:t>Conservation</w:t>
-      </w:r>
-      <w:proofErr w:type="spellEnd"/>
+      <w:r>
+        <w:rPr>
+          <w:lang w:val="en-US"/>
+        </w:rPr>
+        <w:t xml:space="preserve">Wordley, C. F. R., Sankaran, M., Mudappa, D., &amp; Altringham, J. D. (2017). Bats in the Ghats: Agricultural intensification reduces functional diversity and increases trait filtering in a biodiversity hotspot in India. </w:t>
+      </w:r>
+      <w:r>
+        <w:rPr>
+          <w:i/>
+          <w:iCs/>
+        </w:rPr>
+        <w:t>Biological Conservation</w:t>
+      </w:r>
       <w:r>
         <w:t xml:space="preserve">, </w:t>
       </w:r>

</xml_diff>